<commit_message>
feat(main): add step 1 for individual project
</commit_message>
<xml_diff>
--- a/personal-project/step1/report1s.docx
+++ b/personal-project/step1/report1s.docx
@@ -130,6 +130,15 @@
         <w:pStyle w:val="Heading1"/>
       </w:pPr>
       <w:r>
+        <w:rPr>
+          <w:rStyle w:val="SectionNumber"/>
+        </w:rPr>
+        <w:t xml:space="preserve">1</w:t>
+      </w:r>
+      <w:r>
+        <w:tab/>
+      </w:r>
+      <w:r>
         <w:t xml:space="preserve">Цель работы</w:t>
       </w:r>
     </w:p>
@@ -148,6 +157,15 @@
         <w:pStyle w:val="Heading1"/>
       </w:pPr>
       <w:r>
+        <w:rPr>
+          <w:rStyle w:val="SectionNumber"/>
+        </w:rPr>
+        <w:t xml:space="preserve">2</w:t>
+      </w:r>
+      <w:r>
+        <w:tab/>
+      </w:r>
+      <w:r>
         <w:t xml:space="preserve">Задание</w:t>
       </w:r>
     </w:p>
@@ -184,21 +202,39 @@
       </w:r>
     </w:p>
     <w:bookmarkEnd w:id="21"/>
-    <w:bookmarkStart w:id="48" w:name="выполнение-первого-этапа-проекта"/>
+    <w:bookmarkStart w:id="70" w:name="выполнение-первого-этапа-проекта"/>
     <w:p>
       <w:pPr>
         <w:pStyle w:val="Heading1"/>
       </w:pPr>
       <w:r>
+        <w:rPr>
+          <w:rStyle w:val="SectionNumber"/>
+        </w:rPr>
+        <w:t xml:space="preserve">3</w:t>
+      </w:r>
+      <w:r>
+        <w:tab/>
+      </w:r>
+      <w:r>
         <w:t xml:space="preserve">Выполнение первого этапа проекта</w:t>
       </w:r>
     </w:p>
-    <w:bookmarkStart w:id="26" w:name="шаг-1"/>
+    <w:bookmarkStart w:id="30" w:name="шаг-1"/>
     <w:p>
       <w:pPr>
         <w:pStyle w:val="Heading2"/>
       </w:pPr>
       <w:r>
+        <w:rPr>
+          <w:rStyle w:val="SectionNumber"/>
+        </w:rPr>
+        <w:t xml:space="preserve">3.1</w:t>
+      </w:r>
+      <w:r>
+        <w:tab/>
+      </w:r>
+      <w:r>
         <w:t xml:space="preserve">Шаг 1</w:t>
       </w:r>
     </w:p>
@@ -207,37 +243,25 @@
         <w:pStyle w:val="FirstParagraph"/>
       </w:pPr>
       <w:r>
-        <w:t xml:space="preserve">Установила hugo с помощью команды, представленной на Рисунке 1 (рис. -</w:t>
-      </w:r>
-      <w:r>
-        <w:t xml:space="preserve">@fig:001</w:t>
-      </w:r>
-      <w:r>
-        <w:t xml:space="preserve">), и язык GO (см. (рис. -</w:t>
-      </w:r>
-      <w:r>
-        <w:t xml:space="preserve">@fig:002</w:t>
-      </w:r>
-      <w:r>
-        <w:t xml:space="preserve">)).</w:t>
+        <w:t xml:space="preserve">Установила hugo с помощью команды, представленной на Рисунке 1 (рис. -fig. 1), и язык GO (см. (рис. -fig. 2)).</w:t>
       </w:r>
     </w:p>
     <w:p>
       <w:pPr>
         <w:pStyle w:val="CaptionedFigure"/>
       </w:pPr>
-      <w:bookmarkStart w:id="23" w:name="fig:001"/>
+      <w:bookmarkStart w:id="25" w:name="fig:001"/>
       <w:r>
         <w:drawing>
           <wp:inline>
             <wp:extent cx="3780544" cy="1129552"/>
             <wp:effectExtent b="0" l="0" r="0" t="0"/>
-            <wp:docPr descr="Установка hugo" title="" id="1" name="Picture"/>
+            <wp:docPr descr="Figure 1: Установка hugo" title="" id="23" name="Picture"/>
             <a:graphic>
               <a:graphicData uri="http://schemas.openxmlformats.org/drawingml/2006/picture">
                 <pic:pic>
                   <pic:nvPicPr>
-                    <pic:cNvPr descr="images/1.png" id="0" name="Picture"/>
+                    <pic:cNvPr descr="images/1.png" id="24" name="Picture"/>
                     <pic:cNvPicPr>
                       <a:picLocks noChangeArrowheads="1" noChangeAspect="1"/>
                     </pic:cNvPicPr>
@@ -269,38 +293,38 @@
           </wp:inline>
         </w:drawing>
       </w:r>
-      <w:bookmarkEnd w:id="23"/>
+      <w:bookmarkEnd w:id="25"/>
     </w:p>
     <w:p>
       <w:pPr>
         <w:pStyle w:val="ImageCaption"/>
       </w:pPr>
       <w:r>
-        <w:t xml:space="preserve">Установка hugo</w:t>
+        <w:t xml:space="preserve">Figure 1: Установка hugo</w:t>
       </w:r>
     </w:p>
     <w:p>
       <w:pPr>
         <w:pStyle w:val="CaptionedFigure"/>
       </w:pPr>
-      <w:bookmarkStart w:id="25" w:name="fig:002"/>
+      <w:bookmarkStart w:id="29" w:name="fig:002"/>
       <w:r>
         <w:drawing>
           <wp:inline>
             <wp:extent cx="4725680" cy="3665284"/>
             <wp:effectExtent b="0" l="0" r="0" t="0"/>
-            <wp:docPr descr="Установка GO" title="" id="1" name="Picture"/>
+            <wp:docPr descr="Figure 2: Установка GO" title="" id="27" name="Picture"/>
             <a:graphic>
               <a:graphicData uri="http://schemas.openxmlformats.org/drawingml/2006/picture">
                 <pic:pic>
                   <pic:nvPicPr>
-                    <pic:cNvPr descr="images/5.png" id="0" name="Picture"/>
+                    <pic:cNvPr descr="images/5.png" id="28" name="Picture"/>
                     <pic:cNvPicPr>
                       <a:picLocks noChangeArrowheads="1" noChangeAspect="1"/>
                     </pic:cNvPicPr>
                   </pic:nvPicPr>
                   <pic:blipFill>
-                    <a:blip r:embed="rId24"/>
+                    <a:blip r:embed="rId26"/>
                     <a:stretch>
                       <a:fillRect/>
                     </a:stretch>
@@ -326,23 +350,32 @@
           </wp:inline>
         </w:drawing>
       </w:r>
-      <w:bookmarkEnd w:id="25"/>
+      <w:bookmarkEnd w:id="29"/>
     </w:p>
     <w:p>
       <w:pPr>
         <w:pStyle w:val="ImageCaption"/>
       </w:pPr>
       <w:r>
-        <w:t xml:space="preserve">Установка GO</w:t>
-      </w:r>
-    </w:p>
-    <w:bookmarkEnd w:id="26"/>
-    <w:bookmarkStart w:id="31" w:name="шаг-2"/>
+        <w:t xml:space="preserve">Figure 2: Установка GO</w:t>
+      </w:r>
+    </w:p>
+    <w:bookmarkEnd w:id="30"/>
+    <w:bookmarkStart w:id="39" w:name="шаг-2"/>
     <w:p>
       <w:pPr>
         <w:pStyle w:val="Heading2"/>
       </w:pPr>
       <w:r>
+        <w:rPr>
+          <w:rStyle w:val="SectionNumber"/>
+        </w:rPr>
+        <w:t xml:space="preserve">3.2</w:t>
+      </w:r>
+      <w:r>
+        <w:tab/>
+      </w:r>
+      <w:r>
         <w:t xml:space="preserve">Шаг 2</w:t>
       </w:r>
     </w:p>
@@ -351,37 +384,31 @@
         <w:pStyle w:val="FirstParagraph"/>
       </w:pPr>
       <w:r>
-        <w:t xml:space="preserve">Скопировала шаблон темы сайта в репозиторий, показанный на Рисунке 3 (рис. -</w:t>
-      </w:r>
-      <w:r>
-        <w:t xml:space="preserve">@fig:003</w:t>
-      </w:r>
-      <w:r>
-        <w:t xml:space="preserve">).</w:t>
+        <w:t xml:space="preserve">Скопировала шаблон темы сайта в репозиторий, показанный на Рисунке 3 (рис. -fig. 3).</w:t>
       </w:r>
     </w:p>
     <w:p>
       <w:pPr>
         <w:pStyle w:val="CaptionedFigure"/>
       </w:pPr>
-      <w:bookmarkStart w:id="28" w:name="fig:003"/>
+      <w:bookmarkStart w:id="34" w:name="fig:003"/>
       <w:r>
         <w:drawing>
           <wp:inline>
             <wp:extent cx="3012141" cy="668510"/>
             <wp:effectExtent b="0" l="0" r="0" t="0"/>
-            <wp:docPr descr="Скопированный шаблон" title="" id="1" name="Picture"/>
+            <wp:docPr descr="Figure 3: Скопированный шаблон" title="" id="32" name="Picture"/>
             <a:graphic>
               <a:graphicData uri="http://schemas.openxmlformats.org/drawingml/2006/picture">
                 <pic:pic>
                   <pic:nvPicPr>
-                    <pic:cNvPr descr="images/2.png" id="0" name="Picture"/>
+                    <pic:cNvPr descr="images/2.png" id="33" name="Picture"/>
                     <pic:cNvPicPr>
                       <a:picLocks noChangeArrowheads="1" noChangeAspect="1"/>
                     </pic:cNvPicPr>
                   </pic:nvPicPr>
                   <pic:blipFill>
-                    <a:blip r:embed="rId27"/>
+                    <a:blip r:embed="rId31"/>
                     <a:stretch>
                       <a:fillRect/>
                     </a:stretch>
@@ -407,14 +434,14 @@
           </wp:inline>
         </w:drawing>
       </w:r>
-      <w:bookmarkEnd w:id="28"/>
+      <w:bookmarkEnd w:id="34"/>
     </w:p>
     <w:p>
       <w:pPr>
         <w:pStyle w:val="ImageCaption"/>
       </w:pPr>
       <w:r>
-        <w:t xml:space="preserve">Скопированный шаблон</w:t>
+        <w:t xml:space="preserve">Figure 3: Скопированный шаблон</w:t>
       </w:r>
     </w:p>
     <w:p>
@@ -422,37 +449,31 @@
         <w:pStyle w:val="BodyText"/>
       </w:pPr>
       <w:r>
-        <w:t xml:space="preserve">Затем скопировала файлы в локальный каталог с помощью команды, показанной на Рисунке 4 (рис. -</w:t>
-      </w:r>
-      <w:r>
-        <w:t xml:space="preserve">@fig:004</w:t>
-      </w:r>
-      <w:r>
-        <w:t xml:space="preserve">).</w:t>
+        <w:t xml:space="preserve">Затем скопировала файлы в локальный каталог с помощью команды, показанной на Рисунке 4 (рис. -fig. 4).</w:t>
       </w:r>
     </w:p>
     <w:p>
       <w:pPr>
         <w:pStyle w:val="CaptionedFigure"/>
       </w:pPr>
-      <w:bookmarkStart w:id="30" w:name="fig:004"/>
+      <w:bookmarkStart w:id="38" w:name="fig:004"/>
       <w:r>
         <w:drawing>
           <wp:inline>
             <wp:extent cx="5163670" cy="1360073"/>
             <wp:effectExtent b="0" l="0" r="0" t="0"/>
-            <wp:docPr descr="Копирование в локальный каталог" title="" id="1" name="Picture"/>
+            <wp:docPr descr="Figure 4: Копирование в локальный каталог" title="" id="36" name="Picture"/>
             <a:graphic>
               <a:graphicData uri="http://schemas.openxmlformats.org/drawingml/2006/picture">
                 <pic:pic>
                   <pic:nvPicPr>
-                    <pic:cNvPr descr="images/4.png" id="0" name="Picture"/>
+                    <pic:cNvPr descr="images/4.png" id="37" name="Picture"/>
                     <pic:cNvPicPr>
                       <a:picLocks noChangeArrowheads="1" noChangeAspect="1"/>
                     </pic:cNvPicPr>
                   </pic:nvPicPr>
                   <pic:blipFill>
-                    <a:blip r:embed="rId29"/>
+                    <a:blip r:embed="rId35"/>
                     <a:stretch>
                       <a:fillRect/>
                     </a:stretch>
@@ -478,22 +499,31 @@
           </wp:inline>
         </w:drawing>
       </w:r>
-      <w:bookmarkEnd w:id="30"/>
+      <w:bookmarkEnd w:id="38"/>
     </w:p>
     <w:p>
       <w:pPr>
         <w:pStyle w:val="ImageCaption"/>
       </w:pPr>
       <w:r>
-        <w:t xml:space="preserve">Копирование в локальный каталог</w:t>
-      </w:r>
-    </w:p>
-    <w:bookmarkEnd w:id="31"/>
-    <w:bookmarkStart w:id="34" w:name="шаг-3"/>
+        <w:t xml:space="preserve">Figure 4: Копирование в локальный каталог</w:t>
+      </w:r>
+    </w:p>
+    <w:bookmarkEnd w:id="39"/>
+    <w:bookmarkStart w:id="44" w:name="шаг-3"/>
     <w:p>
       <w:pPr>
         <w:pStyle w:val="Heading2"/>
       </w:pPr>
+      <w:r>
+        <w:rPr>
+          <w:rStyle w:val="SectionNumber"/>
+        </w:rPr>
+        <w:t xml:space="preserve">3.3</w:t>
+      </w:r>
+      <w:r>
+        <w:tab/>
+      </w:r>
       <w:r>
         <w:t xml:space="preserve">Шаг 3</w:t>
       </w:r>
@@ -516,37 +546,31 @@
         <w:t xml:space="preserve">demo.md</w:t>
       </w:r>
       <w:r>
-        <w:t xml:space="preserve">, который отвечал за показ демо виджета на сайте, что подтверждает Рисунок 5 (рис. -</w:t>
-      </w:r>
-      <w:r>
-        <w:t xml:space="preserve">@fig:005</w:t>
-      </w:r>
-      <w:r>
-        <w:t xml:space="preserve">).</w:t>
+        <w:t xml:space="preserve">, который отвечал за показ демо виджета на сайте, что подтверждает Рисунок 5 (рис. -fig. 5).</w:t>
       </w:r>
     </w:p>
     <w:p>
       <w:pPr>
         <w:pStyle w:val="CaptionedFigure"/>
       </w:pPr>
-      <w:bookmarkStart w:id="33" w:name="fig:006"/>
+      <w:bookmarkStart w:id="43" w:name="fig:005"/>
       <w:r>
         <w:drawing>
           <wp:inline>
             <wp:extent cx="5334000" cy="880440"/>
             <wp:effectExtent b="0" l="0" r="0" t="0"/>
-            <wp:docPr descr="Изменение содержимого" title="" id="1" name="Picture"/>
+            <wp:docPr descr="Figure 5: Изменение содержимого" title="" id="41" name="Picture"/>
             <a:graphic>
               <a:graphicData uri="http://schemas.openxmlformats.org/drawingml/2006/picture">
                 <pic:pic>
                   <pic:nvPicPr>
-                    <pic:cNvPr descr="images/6.png" id="0" name="Picture"/>
+                    <pic:cNvPr descr="images/6.png" id="42" name="Picture"/>
                     <pic:cNvPicPr>
                       <a:picLocks noChangeArrowheads="1" noChangeAspect="1"/>
                     </pic:cNvPicPr>
                   </pic:nvPicPr>
                   <pic:blipFill>
-                    <a:blip r:embed="rId32"/>
+                    <a:blip r:embed="rId40"/>
                     <a:stretch>
                       <a:fillRect/>
                     </a:stretch>
@@ -572,23 +596,32 @@
           </wp:inline>
         </w:drawing>
       </w:r>
-      <w:bookmarkEnd w:id="33"/>
+      <w:bookmarkEnd w:id="43"/>
     </w:p>
     <w:p>
       <w:pPr>
         <w:pStyle w:val="ImageCaption"/>
       </w:pPr>
       <w:r>
-        <w:t xml:space="preserve">Изменение содержимого</w:t>
-      </w:r>
-    </w:p>
-    <w:bookmarkEnd w:id="34"/>
-    <w:bookmarkStart w:id="47" w:name="шаг-4"/>
+        <w:t xml:space="preserve">Figure 5: Изменение содержимого</w:t>
+      </w:r>
+    </w:p>
+    <w:bookmarkEnd w:id="44"/>
+    <w:bookmarkStart w:id="69" w:name="шаг-4"/>
     <w:p>
       <w:pPr>
         <w:pStyle w:val="Heading2"/>
       </w:pPr>
       <w:r>
+        <w:rPr>
+          <w:rStyle w:val="SectionNumber"/>
+        </w:rPr>
+        <w:t xml:space="preserve">3.4</w:t>
+      </w:r>
+      <w:r>
+        <w:tab/>
+      </w:r>
+      <w:r>
         <w:t xml:space="preserve">Шаг 4</w:t>
       </w:r>
     </w:p>
@@ -597,37 +630,31 @@
         <w:pStyle w:val="FirstParagraph"/>
       </w:pPr>
       <w:r>
-        <w:t xml:space="preserve">Создала репозиторий с именем, показанным на Рисунке 6 (рис. -</w:t>
-      </w:r>
-      <w:r>
-        <w:t xml:space="preserve">@fig:006</w:t>
-      </w:r>
-      <w:r>
-        <w:t xml:space="preserve">).</w:t>
+        <w:t xml:space="preserve">Создала репозиторий с именем, показанным на Рисунке 6 (рис. -fig. 6).</w:t>
       </w:r>
     </w:p>
     <w:p>
       <w:pPr>
         <w:pStyle w:val="CaptionedFigure"/>
       </w:pPr>
-      <w:bookmarkStart w:id="36" w:name="fig:006"/>
+      <w:bookmarkStart w:id="48" w:name="fig:006"/>
       <w:r>
         <w:drawing>
           <wp:inline>
             <wp:extent cx="4787152" cy="591670"/>
             <wp:effectExtent b="0" l="0" r="0" t="0"/>
-            <wp:docPr descr="Новый репозиторий" title="" id="1" name="Picture"/>
+            <wp:docPr descr="Figure 6: Новый репозиторий" title="" id="46" name="Picture"/>
             <a:graphic>
               <a:graphicData uri="http://schemas.openxmlformats.org/drawingml/2006/picture">
                 <pic:pic>
                   <pic:nvPicPr>
-                    <pic:cNvPr descr="images/7.png" id="0" name="Picture"/>
+                    <pic:cNvPr descr="images/7.png" id="47" name="Picture"/>
                     <pic:cNvPicPr>
                       <a:picLocks noChangeArrowheads="1" noChangeAspect="1"/>
                     </pic:cNvPicPr>
                   </pic:nvPicPr>
                   <pic:blipFill>
-                    <a:blip r:embed="rId35"/>
+                    <a:blip r:embed="rId45"/>
                     <a:stretch>
                       <a:fillRect/>
                     </a:stretch>
@@ -653,14 +680,14 @@
           </wp:inline>
         </w:drawing>
       </w:r>
-      <w:bookmarkEnd w:id="36"/>
+      <w:bookmarkEnd w:id="48"/>
     </w:p>
     <w:p>
       <w:pPr>
         <w:pStyle w:val="ImageCaption"/>
       </w:pPr>
       <w:r>
-        <w:t xml:space="preserve">Новый репозиторий</w:t>
+        <w:t xml:space="preserve">Figure 6: Новый репозиторий</w:t>
       </w:r>
     </w:p>
     <w:p>
@@ -668,37 +695,31 @@
         <w:pStyle w:val="BodyText"/>
       </w:pPr>
       <w:r>
-        <w:t xml:space="preserve">Затем создала подмодуль public в папке блога, используя команду, показанную на Рисунке 7 (рис. -</w:t>
-      </w:r>
-      <w:r>
-        <w:t xml:space="preserve">@fig:007</w:t>
-      </w:r>
-      <w:r>
-        <w:t xml:space="preserve">).</w:t>
+        <w:t xml:space="preserve">Затем создала подмодуль public в папке блога, используя команду, показанную на Рисунке 7 (рис. -fig. 7).</w:t>
       </w:r>
     </w:p>
     <w:p>
       <w:pPr>
         <w:pStyle w:val="CaptionedFigure"/>
       </w:pPr>
-      <w:bookmarkStart w:id="38" w:name="fig:007"/>
+      <w:bookmarkStart w:id="52" w:name="fig:007"/>
       <w:r>
         <w:drawing>
           <wp:inline>
             <wp:extent cx="5334000" cy="659987"/>
             <wp:effectExtent b="0" l="0" r="0" t="0"/>
-            <wp:docPr descr="Создание подмодуля" title="" id="1" name="Picture"/>
+            <wp:docPr descr="Figure 7: Создание подмодуля" title="" id="50" name="Picture"/>
             <a:graphic>
               <a:graphicData uri="http://schemas.openxmlformats.org/drawingml/2006/picture">
                 <pic:pic>
                   <pic:nvPicPr>
-                    <pic:cNvPr descr="images/8.png" id="0" name="Picture"/>
+                    <pic:cNvPr descr="images/8.png" id="51" name="Picture"/>
                     <pic:cNvPicPr>
                       <a:picLocks noChangeArrowheads="1" noChangeAspect="1"/>
                     </pic:cNvPicPr>
                   </pic:nvPicPr>
                   <pic:blipFill>
-                    <a:blip r:embed="rId37"/>
+                    <a:blip r:embed="rId49"/>
                     <a:stretch>
                       <a:fillRect/>
                     </a:stretch>
@@ -724,14 +745,14 @@
           </wp:inline>
         </w:drawing>
       </w:r>
-      <w:bookmarkEnd w:id="38"/>
+      <w:bookmarkEnd w:id="52"/>
     </w:p>
     <w:p>
       <w:pPr>
         <w:pStyle w:val="ImageCaption"/>
       </w:pPr>
       <w:r>
-        <w:t xml:space="preserve">Создание подмодуля</w:t>
+        <w:t xml:space="preserve">Figure 7: Создание подмодуля</w:t>
       </w:r>
     </w:p>
     <w:p>
@@ -755,37 +776,31 @@
         <w:t xml:space="preserve"> </w:t>
       </w:r>
       <w:r>
-        <w:t xml:space="preserve">изменила baseURL, как показано на Рисунке 8 (рис. -</w:t>
-      </w:r>
-      <w:r>
-        <w:t xml:space="preserve">@fig:008</w:t>
-      </w:r>
-      <w:r>
-        <w:t xml:space="preserve">).</w:t>
+        <w:t xml:space="preserve">изменила baseURL, как показано на Рисунке 8 (рис. -fig. 8).</w:t>
       </w:r>
     </w:p>
     <w:p>
       <w:pPr>
         <w:pStyle w:val="CaptionedFigure"/>
       </w:pPr>
-      <w:bookmarkStart w:id="40" w:name="fig:008"/>
+      <w:bookmarkStart w:id="56" w:name="fig:008"/>
       <w:r>
         <w:drawing>
           <wp:inline>
             <wp:extent cx="5334000" cy="549519"/>
             <wp:effectExtent b="0" l="0" r="0" t="0"/>
-            <wp:docPr descr="Замена baseURL" title="" id="1" name="Picture"/>
+            <wp:docPr descr="Figure 8: Замена baseURL" title="" id="54" name="Picture"/>
             <a:graphic>
               <a:graphicData uri="http://schemas.openxmlformats.org/drawingml/2006/picture">
                 <pic:pic>
                   <pic:nvPicPr>
-                    <pic:cNvPr descr="images/9.png" id="0" name="Picture"/>
+                    <pic:cNvPr descr="images/9.png" id="55" name="Picture"/>
                     <pic:cNvPicPr>
                       <a:picLocks noChangeArrowheads="1" noChangeAspect="1"/>
                     </pic:cNvPicPr>
                   </pic:nvPicPr>
                   <pic:blipFill>
-                    <a:blip r:embed="rId39"/>
+                    <a:blip r:embed="rId53"/>
                     <a:stretch>
                       <a:fillRect/>
                     </a:stretch>
@@ -811,14 +826,14 @@
           </wp:inline>
         </w:drawing>
       </w:r>
-      <w:bookmarkEnd w:id="40"/>
+      <w:bookmarkEnd w:id="56"/>
     </w:p>
     <w:p>
       <w:pPr>
         <w:pStyle w:val="ImageCaption"/>
       </w:pPr>
       <w:r>
-        <w:t xml:space="preserve">Замена baseURL</w:t>
+        <w:t xml:space="preserve">Figure 8: Замена baseURL</w:t>
       </w:r>
     </w:p>
     <w:p>
@@ -826,49 +841,31 @@
         <w:pStyle w:val="BodyText"/>
       </w:pPr>
       <w:r>
-        <w:t xml:space="preserve">Сгенерировала проект (см. (рис. -</w:t>
-      </w:r>
-      <w:r>
-        <w:t xml:space="preserve">@fig:009</w:t>
-      </w:r>
-      <w:r>
-        <w:t xml:space="preserve">)), зафиксировала изменения и отправила контент на GitHub (см. (рис. -</w:t>
-      </w:r>
-      <w:r>
-        <w:t xml:space="preserve">@fig:010</w:t>
-      </w:r>
-      <w:r>
-        <w:t xml:space="preserve">) и (рис. -</w:t>
-      </w:r>
-      <w:r>
-        <w:t xml:space="preserve">@fig:011</w:t>
-      </w:r>
-      <w:r>
-        <w:t xml:space="preserve">))</w:t>
+        <w:t xml:space="preserve">Сгенерировала проект (см. (рис. -fig. 9)), зафиксировала изменения и отправила контент на GitHub (см. (рис. -fig. 10) и (рис. -fig. 11))</w:t>
       </w:r>
     </w:p>
     <w:p>
       <w:pPr>
         <w:pStyle w:val="CaptionedFigure"/>
       </w:pPr>
-      <w:bookmarkStart w:id="42" w:name="fig:009"/>
+      <w:bookmarkStart w:id="60" w:name="fig:009"/>
       <w:r>
         <w:drawing>
           <wp:inline>
             <wp:extent cx="5334000" cy="1868129"/>
             <wp:effectExtent b="0" l="0" r="0" t="0"/>
-            <wp:docPr descr="Генерация проекта" title="" id="1" name="Picture"/>
+            <wp:docPr descr="Figure 9: Генерация проекта" title="" id="58" name="Picture"/>
             <a:graphic>
               <a:graphicData uri="http://schemas.openxmlformats.org/drawingml/2006/picture">
                 <pic:pic>
                   <pic:nvPicPr>
-                    <pic:cNvPr descr="images/10.png" id="0" name="Picture"/>
+                    <pic:cNvPr descr="images/10.png" id="59" name="Picture"/>
                     <pic:cNvPicPr>
                       <a:picLocks noChangeArrowheads="1" noChangeAspect="1"/>
                     </pic:cNvPicPr>
                   </pic:nvPicPr>
                   <pic:blipFill>
-                    <a:blip r:embed="rId41"/>
+                    <a:blip r:embed="rId57"/>
                     <a:stretch>
                       <a:fillRect/>
                     </a:stretch>
@@ -894,38 +891,38 @@
           </wp:inline>
         </w:drawing>
       </w:r>
-      <w:bookmarkEnd w:id="42"/>
+      <w:bookmarkEnd w:id="60"/>
     </w:p>
     <w:p>
       <w:pPr>
         <w:pStyle w:val="ImageCaption"/>
       </w:pPr>
       <w:r>
-        <w:t xml:space="preserve">Генерация проекта</w:t>
+        <w:t xml:space="preserve">Figure 9: Генерация проекта</w:t>
       </w:r>
     </w:p>
     <w:p>
       <w:pPr>
         <w:pStyle w:val="CaptionedFigure"/>
       </w:pPr>
-      <w:bookmarkStart w:id="44" w:name="fig:010"/>
+      <w:bookmarkStart w:id="64" w:name="fig:010"/>
       <w:r>
         <w:drawing>
           <wp:inline>
             <wp:extent cx="5209774" cy="753035"/>
             <wp:effectExtent b="0" l="0" r="0" t="0"/>
-            <wp:docPr descr="Фиксация изменений" title="" id="1" name="Picture"/>
+            <wp:docPr descr="Figure 10: Фиксация изменений" title="" id="62" name="Picture"/>
             <a:graphic>
               <a:graphicData uri="http://schemas.openxmlformats.org/drawingml/2006/picture">
                 <pic:pic>
                   <pic:nvPicPr>
-                    <pic:cNvPr descr="images/11.png" id="0" name="Picture"/>
+                    <pic:cNvPr descr="images/11.png" id="63" name="Picture"/>
                     <pic:cNvPicPr>
                       <a:picLocks noChangeArrowheads="1" noChangeAspect="1"/>
                     </pic:cNvPicPr>
                   </pic:nvPicPr>
                   <pic:blipFill>
-                    <a:blip r:embed="rId43"/>
+                    <a:blip r:embed="rId61"/>
                     <a:stretch>
                       <a:fillRect/>
                     </a:stretch>
@@ -951,38 +948,38 @@
           </wp:inline>
         </w:drawing>
       </w:r>
-      <w:bookmarkEnd w:id="44"/>
+      <w:bookmarkEnd w:id="64"/>
     </w:p>
     <w:p>
       <w:pPr>
         <w:pStyle w:val="ImageCaption"/>
       </w:pPr>
       <w:r>
-        <w:t xml:space="preserve">Фиксация изменений</w:t>
+        <w:t xml:space="preserve">Figure 10: Фиксация изменений</w:t>
       </w:r>
     </w:p>
     <w:p>
       <w:pPr>
         <w:pStyle w:val="CaptionedFigure"/>
       </w:pPr>
-      <w:bookmarkStart w:id="46" w:name="fig:011"/>
+      <w:bookmarkStart w:id="68" w:name="fig:011"/>
       <w:r>
         <w:drawing>
           <wp:inline>
             <wp:extent cx="4433687" cy="1967112"/>
             <wp:effectExtent b="0" l="0" r="0" t="0"/>
-            <wp:docPr descr="Отправка на GitHub" title="" id="1" name="Picture"/>
+            <wp:docPr descr="Figure 11: Отправка на GitHub" title="" id="66" name="Picture"/>
             <a:graphic>
               <a:graphicData uri="http://schemas.openxmlformats.org/drawingml/2006/picture">
                 <pic:pic>
                   <pic:nvPicPr>
-                    <pic:cNvPr descr="images/12.png" id="0" name="Picture"/>
+                    <pic:cNvPr descr="images/12.png" id="67" name="Picture"/>
                     <pic:cNvPicPr>
                       <a:picLocks noChangeArrowheads="1" noChangeAspect="1"/>
                     </pic:cNvPicPr>
                   </pic:nvPicPr>
                   <pic:blipFill>
-                    <a:blip r:embed="rId45"/>
+                    <a:blip r:embed="rId65"/>
                     <a:stretch>
                       <a:fillRect/>
                     </a:stretch>
@@ -1008,24 +1005,33 @@
           </wp:inline>
         </w:drawing>
       </w:r>
-      <w:bookmarkEnd w:id="46"/>
+      <w:bookmarkEnd w:id="68"/>
     </w:p>
     <w:p>
       <w:pPr>
         <w:pStyle w:val="ImageCaption"/>
       </w:pPr>
       <w:r>
-        <w:t xml:space="preserve">Отправка на GitHub</w:t>
-      </w:r>
-    </w:p>
-    <w:bookmarkEnd w:id="47"/>
-    <w:bookmarkEnd w:id="48"/>
-    <w:bookmarkStart w:id="51" w:name="выводы"/>
+        <w:t xml:space="preserve">Figure 11: Отправка на GitHub</w:t>
+      </w:r>
+    </w:p>
+    <w:bookmarkEnd w:id="69"/>
+    <w:bookmarkEnd w:id="70"/>
+    <w:bookmarkStart w:id="73" w:name="выводы"/>
     <w:p>
       <w:pPr>
         <w:pStyle w:val="Heading1"/>
       </w:pPr>
       <w:r>
+        <w:rPr>
+          <w:rStyle w:val="SectionNumber"/>
+        </w:rPr>
+        <w:t xml:space="preserve">4</w:t>
+      </w:r>
+      <w:r>
+        <w:tab/>
+      </w:r>
+      <w:r>
         <w:t xml:space="preserve">Выводы</w:t>
       </w:r>
     </w:p>
@@ -1039,7 +1045,7 @@
       <w:r>
         <w:t xml:space="preserve"> </w:t>
       </w:r>
-      <w:hyperlink r:id="rId49">
+      <w:hyperlink r:id="rId71">
         <w:r>
           <w:rPr>
             <w:rStyle w:val="Hyperlink"/>
@@ -1053,7 +1059,7 @@
       <w:r>
         <w:t xml:space="preserve"> </w:t>
       </w:r>
-      <w:hyperlink r:id="rId50">
+      <w:hyperlink r:id="rId72">
         <w:r>
           <w:rPr>
             <w:rStyle w:val="Hyperlink"/>
@@ -1065,7 +1071,7 @@
         <w:t xml:space="preserve">.</w:t>
       </w:r>
     </w:p>
-    <w:bookmarkEnd w:id="51"/>
+    <w:bookmarkEnd w:id="73"/>
     <w:sectPr/>
   </w:body>
 </w:document>
@@ -1734,7 +1740,10 @@
   <w:style w:type="character" w:customStyle="1" w:styleId="ImportTok">
     <w:name w:val="ImportTok"/>
     <w:basedOn w:val="VerbatimChar"/>
-    <w:rPr/>
+    <w:rPr>
+      <w:color w:val="008000"/>
+      <w:b/>
+    </w:rPr>
   </w:style>
   <w:style w:type="character" w:customStyle="1" w:styleId="CommentTok">
     <w:name w:val="CommentTok"/>
@@ -1809,7 +1818,9 @@
   <w:style w:type="character" w:customStyle="1" w:styleId="BuiltInTok">
     <w:name w:val="BuiltInTok"/>
     <w:basedOn w:val="VerbatimChar"/>
-    <w:rPr/>
+    <w:rPr>
+      <w:color w:val="008000"/>
+    </w:rPr>
   </w:style>
   <w:style w:type="character" w:customStyle="1" w:styleId="ExtensionTok">
     <w:name w:val="ExtensionTok"/>

</xml_diff>